<commit_message>
Google sheets add sheet Journal VP
</commit_message>
<xml_diff>
--- a/Data/Templates/Rectal.docx
+++ b/Data/Templates/Rectal.docx
@@ -12,6 +12,17 @@
           <w:szCs w:val="16"/>
         </w:rPr>
       </w:pPr>
+    </w:p>
+    <w:p>
+      <w:pPr>
+        <w:spacing w:after="0"/>
+        <w:jc w:val="right"/>
+        <w:rPr>
+          <w:rFonts w:ascii="Times New Roman" w:hAnsi="Times New Roman" w:cs="Times New Roman"/>
+          <w:sz w:val="16"/>
+          <w:szCs w:val="16"/>
+        </w:rPr>
+      </w:pPr>
       <w:r>
         <w:rPr>
           <w:rFonts w:ascii="Times New Roman" w:hAnsi="Times New Roman" w:cs="Times New Roman"/>
@@ -23,13 +34,13 @@
         <mc:AlternateContent>
           <mc:Choice Requires="wps">
             <w:drawing>
-              <wp:anchor distT="0" distB="0" distL="114300" distR="114300" simplePos="0" relativeHeight="251659264" behindDoc="0" locked="0" layoutInCell="1" allowOverlap="1">
+              <wp:anchor distT="0" distB="0" distL="114300" distR="114300" simplePos="0" relativeHeight="251659264" behindDoc="0" locked="0" layoutInCell="1" allowOverlap="1" wp14:anchorId="601AA604" wp14:editId="795FD179">
                 <wp:simplePos x="0" y="0"/>
                 <wp:positionH relativeFrom="column">
-                  <wp:posOffset>-267335</wp:posOffset>
+                  <wp:posOffset>-69215</wp:posOffset>
                 </wp:positionH>
                 <wp:positionV relativeFrom="paragraph">
-                  <wp:posOffset>54610</wp:posOffset>
+                  <wp:posOffset>133985</wp:posOffset>
                 </wp:positionV>
                 <wp:extent cx="2880000" cy="1440000"/>
                 <wp:effectExtent l="0" t="0" r="15875" b="27305"/>
@@ -93,22 +104,11 @@
           </mc:Choice>
           <mc:Fallback>
             <w:pict>
-              <v:rect w14:anchorId="7B2D8C8E" id="Прямоугольник 1" o:spid="_x0000_s1026" style="position:absolute;margin-left:-21.05pt;margin-top:4.3pt;width:226.75pt;height:113.4pt;z-index:251659264;visibility:visible;mso-wrap-style:square;mso-width-percent:0;mso-height-percent:0;mso-wrap-distance-left:9pt;mso-wrap-distance-top:0;mso-wrap-distance-right:9pt;mso-wrap-distance-bottom:0;mso-position-horizontal:absolute;mso-position-horizontal-relative:text;mso-position-vertical:absolute;mso-position-vertical-relative:text;mso-width-percent:0;mso-height-percent:0;mso-width-relative:margin;mso-height-relative:margin;v-text-anchor:middle" o:gfxdata="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" filled="f" strokecolor="#d8d8d8 [2732]" strokeweight="1pt"/>
+              <v:rect w14:anchorId="3263D031" id="Прямоугольник 1" o:spid="_x0000_s1026" style="position:absolute;margin-left:-5.45pt;margin-top:10.55pt;width:226.75pt;height:113.4pt;z-index:251659264;visibility:visible;mso-wrap-style:square;mso-width-percent:0;mso-height-percent:0;mso-wrap-distance-left:9pt;mso-wrap-distance-top:0;mso-wrap-distance-right:9pt;mso-wrap-distance-bottom:0;mso-position-horizontal:absolute;mso-position-horizontal-relative:text;mso-position-vertical:absolute;mso-position-vertical-relative:text;mso-width-percent:0;mso-height-percent:0;mso-width-relative:margin;mso-height-relative:margin;v-text-anchor:middle" o:gfxdata="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" filled="f" strokecolor="#d8d8d8 [2732]" strokeweight="1pt"/>
             </w:pict>
           </mc:Fallback>
         </mc:AlternateContent>
       </w:r>
-    </w:p>
-    <w:p>
-      <w:pPr>
-        <w:spacing w:after="0"/>
-        <w:jc w:val="right"/>
-        <w:rPr>
-          <w:rFonts w:ascii="Times New Roman" w:hAnsi="Times New Roman" w:cs="Times New Roman"/>
-          <w:sz w:val="16"/>
-          <w:szCs w:val="16"/>
-        </w:rPr>
-      </w:pPr>
     </w:p>
     <w:p>
       <w:pPr>
@@ -216,6 +216,36 @@
         </w:rPr>
         <w:tab/>
       </w:r>
+      <w:r>
+        <w:rPr>
+          <w:rFonts w:ascii="Times New Roman" w:hAnsi="Times New Roman" w:cs="Times New Roman"/>
+          <w:sz w:val="24"/>
+          <w:szCs w:val="24"/>
+        </w:rPr>
+        <w:tab/>
+      </w:r>
+    </w:p>
+    <w:p>
+      <w:pPr>
+        <w:tabs>
+          <w:tab w:val="left" w:pos="900"/>
+          <w:tab w:val="left" w:pos="2820"/>
+        </w:tabs>
+        <w:spacing w:after="0"/>
+        <w:rPr>
+          <w:rFonts w:ascii="Times New Roman" w:hAnsi="Times New Roman" w:cs="Times New Roman"/>
+          <w:sz w:val="24"/>
+          <w:szCs w:val="24"/>
+        </w:rPr>
+      </w:pPr>
+      <w:r>
+        <w:rPr>
+          <w:rFonts w:ascii="Times New Roman" w:hAnsi="Times New Roman" w:cs="Times New Roman"/>
+          <w:sz w:val="24"/>
+          <w:szCs w:val="24"/>
+        </w:rPr>
+        <w:tab/>
+      </w:r>
       <w:bookmarkStart w:id="0" w:name="ДатаВыдачи"/>
       <w:bookmarkEnd w:id="0"/>
       <w:r>
@@ -228,17 +258,6 @@
       </w:r>
       <w:bookmarkStart w:id="1" w:name="НомерВыдачи"/>
       <w:bookmarkEnd w:id="1"/>
-    </w:p>
-    <w:p>
-      <w:pPr>
-        <w:spacing w:after="0"/>
-        <w:jc w:val="center"/>
-        <w:rPr>
-          <w:rFonts w:ascii="Times New Roman" w:hAnsi="Times New Roman" w:cs="Times New Roman"/>
-          <w:sz w:val="24"/>
-          <w:szCs w:val="24"/>
-        </w:rPr>
-      </w:pPr>
     </w:p>
     <w:p>
       <w:pPr>
@@ -768,19 +787,8 @@
                 <w:sz w:val="24"/>
                 <w:szCs w:val="24"/>
               </w:rPr>
-              <w:t>серия 77 А01 № 0004188 о</w:t>
+              <w:t xml:space="preserve">серия 77 А01 № 0004188 от 09.03.2016 г. до 09.03.2028 </w:t>
             </w:r>
-            <w:r>
-              <w:rPr>
-                <w:rFonts w:ascii="Times New Roman" w:eastAsia="Times New Roman" w:hAnsi="Times New Roman" w:cs="Times New Roman"/>
-                <w:color w:val="000000"/>
-                <w:sz w:val="24"/>
-                <w:szCs w:val="24"/>
-              </w:rPr>
-              <w:t xml:space="preserve">т 09.03.2016 г. до 09.03.2028 </w:t>
-            </w:r>
-            <w:bookmarkStart w:id="8" w:name="_GoBack"/>
-            <w:bookmarkEnd w:id="8"/>
             <w:r>
               <w:rPr>
                 <w:rFonts w:ascii="Times New Roman" w:eastAsia="Times New Roman" w:hAnsi="Times New Roman" w:cs="Times New Roman"/>
@@ -919,36 +927,36 @@
         </w:rPr>
         <w:t xml:space="preserve"> </w:t>
       </w:r>
-      <w:bookmarkStart w:id="9" w:name="Курс"/>
+      <w:bookmarkStart w:id="8" w:name="Курс"/>
+      <w:bookmarkEnd w:id="8"/>
+      <w:r>
+        <w:rPr>
+          <w:rFonts w:ascii="Times New Roman" w:hAnsi="Times New Roman" w:cs="Times New Roman"/>
+          <w:sz w:val="24"/>
+          <w:szCs w:val="24"/>
+          <w:u w:val="single"/>
+        </w:rPr>
+        <w:t xml:space="preserve"> </w:t>
+      </w:r>
+      <w:r>
+        <w:rPr>
+          <w:rFonts w:ascii="Times New Roman" w:hAnsi="Times New Roman" w:cs="Times New Roman"/>
+          <w:sz w:val="24"/>
+          <w:szCs w:val="24"/>
+        </w:rPr>
+        <w:t xml:space="preserve"> курсе </w:t>
+      </w:r>
+      <w:proofErr w:type="gramStart"/>
+      <w:r>
+        <w:rPr>
+          <w:rFonts w:ascii="Times New Roman" w:hAnsi="Times New Roman" w:cs="Times New Roman"/>
+          <w:sz w:val="24"/>
+          <w:szCs w:val="24"/>
+        </w:rPr>
+        <w:t xml:space="preserve">по </w:t>
+      </w:r>
+      <w:bookmarkStart w:id="9" w:name="ФормаОбучения1"/>
       <w:bookmarkEnd w:id="9"/>
-      <w:r>
-        <w:rPr>
-          <w:rFonts w:ascii="Times New Roman" w:hAnsi="Times New Roman" w:cs="Times New Roman"/>
-          <w:sz w:val="24"/>
-          <w:szCs w:val="24"/>
-          <w:u w:val="single"/>
-        </w:rPr>
-        <w:t xml:space="preserve"> </w:t>
-      </w:r>
-      <w:r>
-        <w:rPr>
-          <w:rFonts w:ascii="Times New Roman" w:hAnsi="Times New Roman" w:cs="Times New Roman"/>
-          <w:sz w:val="24"/>
-          <w:szCs w:val="24"/>
-        </w:rPr>
-        <w:t xml:space="preserve"> курсе </w:t>
-      </w:r>
-      <w:proofErr w:type="gramStart"/>
-      <w:r>
-        <w:rPr>
-          <w:rFonts w:ascii="Times New Roman" w:hAnsi="Times New Roman" w:cs="Times New Roman"/>
-          <w:sz w:val="24"/>
-          <w:szCs w:val="24"/>
-        </w:rPr>
-        <w:t xml:space="preserve">по </w:t>
-      </w:r>
-      <w:bookmarkStart w:id="10" w:name="ФормаОбучения1"/>
-      <w:bookmarkEnd w:id="10"/>
       <w:r>
         <w:rPr>
           <w:rFonts w:ascii="Times New Roman" w:hAnsi="Times New Roman" w:cs="Times New Roman"/>
@@ -1015,8 +1023,8 @@
                 <w:szCs w:val="24"/>
               </w:rPr>
             </w:pPr>
-            <w:bookmarkStart w:id="11" w:name="КодСпециальности"/>
-            <w:bookmarkEnd w:id="11"/>
+            <w:bookmarkStart w:id="10" w:name="КодСпециальности"/>
+            <w:bookmarkEnd w:id="10"/>
             <w:r>
               <w:rPr>
                 <w:rFonts w:ascii="Times New Roman" w:eastAsia="Times New Roman" w:hAnsi="Times New Roman" w:cs="Times New Roman"/>
@@ -1026,8 +1034,8 @@
               </w:rPr>
               <w:t xml:space="preserve"> </w:t>
             </w:r>
-            <w:bookmarkStart w:id="12" w:name="Специальность"/>
-            <w:bookmarkEnd w:id="12"/>
+            <w:bookmarkStart w:id="11" w:name="Специальность"/>
+            <w:bookmarkEnd w:id="11"/>
           </w:p>
         </w:tc>
       </w:tr>
@@ -1107,8 +1115,71 @@
         </w:rPr>
         <w:t xml:space="preserve">по </w:t>
       </w:r>
-      <w:bookmarkStart w:id="13" w:name="ФормаОбучения"/>
+      <w:bookmarkStart w:id="12" w:name="ФормаОбучения"/>
+      <w:bookmarkEnd w:id="12"/>
+      <w:r>
+        <w:rPr>
+          <w:rFonts w:ascii="Times New Roman" w:hAnsi="Times New Roman" w:cs="Times New Roman"/>
+          <w:sz w:val="24"/>
+          <w:szCs w:val="24"/>
+        </w:rPr>
+        <w:t xml:space="preserve"> </w:t>
+      </w:r>
+      <w:r>
+        <w:rPr>
+          <w:rFonts w:ascii="Times New Roman" w:hAnsi="Times New Roman" w:cs="Times New Roman"/>
+          <w:sz w:val="24"/>
+          <w:szCs w:val="24"/>
+        </w:rPr>
+        <w:t>форме</w:t>
+      </w:r>
+      <w:proofErr w:type="gramEnd"/>
+      <w:r>
+        <w:rPr>
+          <w:rFonts w:ascii="Times New Roman" w:hAnsi="Times New Roman" w:cs="Times New Roman"/>
+          <w:sz w:val="24"/>
+          <w:szCs w:val="24"/>
+        </w:rPr>
+        <w:t xml:space="preserve"> обучения </w:t>
+      </w:r>
+      <w:bookmarkStart w:id="13" w:name="ПериодОбучения"/>
       <w:bookmarkEnd w:id="13"/>
+    </w:p>
+    <w:p>
+      <w:pPr>
+        <w:spacing w:after="0"/>
+        <w:jc w:val="both"/>
+        <w:rPr>
+          <w:rFonts w:ascii="Times New Roman" w:hAnsi="Times New Roman" w:cs="Times New Roman"/>
+          <w:sz w:val="24"/>
+          <w:szCs w:val="24"/>
+          <w:u w:val="single"/>
+        </w:rPr>
+      </w:pPr>
+      <w:r>
+        <w:rPr>
+          <w:rFonts w:ascii="Times New Roman" w:hAnsi="Times New Roman" w:cs="Times New Roman"/>
+          <w:sz w:val="24"/>
+          <w:szCs w:val="24"/>
+        </w:rPr>
+        <w:t xml:space="preserve">           </w:t>
+      </w:r>
+      <w:r>
+        <w:rPr>
+          <w:rFonts w:ascii="Times New Roman" w:hAnsi="Times New Roman" w:cs="Times New Roman"/>
+          <w:sz w:val="24"/>
+          <w:szCs w:val="24"/>
+        </w:rPr>
+        <w:t xml:space="preserve">  </w:t>
+      </w:r>
+      <w:r>
+        <w:rPr>
+          <w:rFonts w:ascii="Times New Roman" w:hAnsi="Times New Roman" w:cs="Times New Roman"/>
+          <w:sz w:val="24"/>
+          <w:szCs w:val="24"/>
+        </w:rPr>
+        <w:t xml:space="preserve"> Окончание обучения в образовательной организации</w:t>
+      </w:r>
       <w:r>
         <w:rPr>
           <w:rFonts w:ascii="Times New Roman" w:hAnsi="Times New Roman" w:cs="Times New Roman"/>
@@ -1122,94 +1193,31 @@
           <w:rFonts w:ascii="Times New Roman" w:hAnsi="Times New Roman" w:cs="Times New Roman"/>
           <w:sz w:val="24"/>
           <w:szCs w:val="24"/>
-        </w:rPr>
-        <w:t>форме</w:t>
-      </w:r>
-      <w:proofErr w:type="gramEnd"/>
-      <w:r>
-        <w:rPr>
-          <w:rFonts w:ascii="Times New Roman" w:hAnsi="Times New Roman" w:cs="Times New Roman"/>
-          <w:sz w:val="24"/>
-          <w:szCs w:val="24"/>
-        </w:rPr>
-        <w:t xml:space="preserve"> обучения </w:t>
-      </w:r>
-      <w:bookmarkStart w:id="14" w:name="ПериодОбучения"/>
+          <w:u w:val="single"/>
+        </w:rPr>
+        <w:t>«30»</w:t>
+      </w:r>
+      <w:r>
+        <w:rPr>
+          <w:rFonts w:ascii="Times New Roman" w:hAnsi="Times New Roman" w:cs="Times New Roman"/>
+          <w:sz w:val="24"/>
+          <w:szCs w:val="24"/>
+          <w:u w:val="single"/>
+        </w:rPr>
+        <w:t xml:space="preserve"> </w:t>
+      </w:r>
+      <w:proofErr w:type="gramStart"/>
+      <w:r>
+        <w:rPr>
+          <w:rFonts w:ascii="Times New Roman" w:hAnsi="Times New Roman" w:cs="Times New Roman"/>
+          <w:sz w:val="24"/>
+          <w:szCs w:val="24"/>
+          <w:u w:val="single"/>
+        </w:rPr>
+        <w:t xml:space="preserve">июня </w:t>
+      </w:r>
+      <w:bookmarkStart w:id="14" w:name="ДатаОкончания"/>
       <w:bookmarkEnd w:id="14"/>
-    </w:p>
-    <w:p>
-      <w:pPr>
-        <w:spacing w:after="0"/>
-        <w:jc w:val="both"/>
-        <w:rPr>
-          <w:rFonts w:ascii="Times New Roman" w:hAnsi="Times New Roman" w:cs="Times New Roman"/>
-          <w:sz w:val="24"/>
-          <w:szCs w:val="24"/>
-          <w:u w:val="single"/>
-        </w:rPr>
-      </w:pPr>
-      <w:r>
-        <w:rPr>
-          <w:rFonts w:ascii="Times New Roman" w:hAnsi="Times New Roman" w:cs="Times New Roman"/>
-          <w:sz w:val="24"/>
-          <w:szCs w:val="24"/>
-        </w:rPr>
-        <w:t xml:space="preserve">           </w:t>
-      </w:r>
-      <w:r>
-        <w:rPr>
-          <w:rFonts w:ascii="Times New Roman" w:hAnsi="Times New Roman" w:cs="Times New Roman"/>
-          <w:sz w:val="24"/>
-          <w:szCs w:val="24"/>
-        </w:rPr>
-        <w:t xml:space="preserve">  </w:t>
-      </w:r>
-      <w:r>
-        <w:rPr>
-          <w:rFonts w:ascii="Times New Roman" w:hAnsi="Times New Roman" w:cs="Times New Roman"/>
-          <w:sz w:val="24"/>
-          <w:szCs w:val="24"/>
-        </w:rPr>
-        <w:t xml:space="preserve"> Окончание обучения в образовательной организации</w:t>
-      </w:r>
-      <w:r>
-        <w:rPr>
-          <w:rFonts w:ascii="Times New Roman" w:hAnsi="Times New Roman" w:cs="Times New Roman"/>
-          <w:sz w:val="24"/>
-          <w:szCs w:val="24"/>
-        </w:rPr>
-        <w:t xml:space="preserve"> </w:t>
-      </w:r>
-      <w:r>
-        <w:rPr>
-          <w:rFonts w:ascii="Times New Roman" w:hAnsi="Times New Roman" w:cs="Times New Roman"/>
-          <w:sz w:val="24"/>
-          <w:szCs w:val="24"/>
-          <w:u w:val="single"/>
-        </w:rPr>
-        <w:t>«30»</w:t>
-      </w:r>
-      <w:r>
-        <w:rPr>
-          <w:rFonts w:ascii="Times New Roman" w:hAnsi="Times New Roman" w:cs="Times New Roman"/>
-          <w:sz w:val="24"/>
-          <w:szCs w:val="24"/>
-          <w:u w:val="single"/>
-        </w:rPr>
-        <w:t xml:space="preserve"> </w:t>
-      </w:r>
-      <w:proofErr w:type="gramStart"/>
-      <w:r>
-        <w:rPr>
-          <w:rFonts w:ascii="Times New Roman" w:hAnsi="Times New Roman" w:cs="Times New Roman"/>
-          <w:sz w:val="24"/>
-          <w:szCs w:val="24"/>
-          <w:u w:val="single"/>
-        </w:rPr>
-        <w:t xml:space="preserve">июня </w:t>
-      </w:r>
-      <w:bookmarkStart w:id="15" w:name="ДатаОкончания"/>
-      <w:bookmarkEnd w:id="15"/>
       <w:r>
         <w:rPr>
           <w:rFonts w:ascii="Times New Roman" w:hAnsi="Times New Roman" w:cs="Times New Roman"/>
@@ -1363,8 +1371,10 @@
           <w:szCs w:val="24"/>
           <w:u w:val="single"/>
         </w:rPr>
-        <w:t>___________</w:t>
-      </w:r>
+        <w:t xml:space="preserve">           </w:t>
+      </w:r>
+      <w:bookmarkStart w:id="15" w:name="_GoBack"/>
+      <w:bookmarkEnd w:id="15"/>
       <w:r>
         <w:rPr>
           <w:rFonts w:ascii="Times New Roman" w:hAnsi="Times New Roman" w:cs="Times New Roman"/>

</xml_diff>